<commit_message>
Stuff for Tutorial 5
</commit_message>
<xml_diff>
--- a/Analysis Tutorials/MA10207BT5/Tutorial5.docx
+++ b/Analysis Tutorials/MA10207BT5/Tutorial5.docx
@@ -152,7 +152,7 @@
       </w:r>
     </w:p>
     <w:bookmarkEnd w:id="22"/>
-    <w:bookmarkStart w:id="45" w:name="lecture-recap"/>
+    <w:bookmarkStart w:id="46" w:name="lecture-recap"/>
     <w:p>
       <w:pPr>
         <w:pStyle w:val="Heading1"/>
@@ -169,7 +169,7 @@
         <w:t xml:space="preserve">After what was mainly revision last week, we’re moving onto some new stuff again! It turns out there’s still a bit we can say about continuity, especially on compact intervals. Finally, we’re going to look at differentiation, which gives us a way of describing how fast a function changes.</w:t>
       </w:r>
     </w:p>
-    <w:bookmarkStart w:id="33" w:name="inverse-functions"/>
+    <w:bookmarkStart w:id="34" w:name="inverse-functions"/>
     <w:p>
       <w:pPr>
         <w:pStyle w:val="Heading2"/>
@@ -268,11 +268,13 @@
         </m:r>
       </m:oMath>
       <w:r>
-        <w:t xml:space="preserve">. Before we talk about them in more detail, it’s worth recalling some defintions:</w:t>
-      </w:r>
-      <w:r>
-        <w:t xml:space="preserve"> </w:t>
-      </w:r>
+        <w:t xml:space="preserve">. Before we talk about them in more detail, it’s worth recalling some definitions:</w:t>
+      </w:r>
+    </w:p>
+    <w:p>
+      <w:pPr>
+        <w:pStyle w:val="BodyText"/>
+      </w:pPr>
     </w:p>
     <w:bookmarkStart w:id="24" w:name="def:def1"/>
     <w:p>
@@ -1010,6 +1012,22 @@
       </w:pPr>
       <m:oMath>
         <m:r>
+          <m:t>J</m:t>
+        </m:r>
+        <m:box>
+          <m:boxPr>
+            <m:opEmu m:val="1"/>
+          </m:boxPr>
+          <m:e>
+            <m:r>
+              <m:rPr>
+                <m:sty m:val="p"/>
+              </m:rPr>
+              <m:t>:=</m:t>
+            </m:r>
+          </m:e>
+        </m:box>
+        <m:r>
           <m:t>f</m:t>
         </m:r>
         <m:d>
@@ -1059,34 +1077,6 @@
             <m:sty m:val="p"/>
           </m:rPr>
           <m:t>→</m:t>
-        </m:r>
-        <m:r>
-          <m:t>f</m:t>
-        </m:r>
-        <m:d>
-          <m:dPr>
-            <m:begChr m:val="("/>
-            <m:endChr m:val=")"/>
-            <m:sepChr m:val=""/>
-            <m:grow/>
-          </m:dPr>
-          <m:e>
-            <m:r>
-              <m:t>I</m:t>
-            </m:r>
-          </m:e>
-        </m:d>
-        <m:r>
-          <m:rPr>
-            <m:sty m:val="p"/>
-          </m:rPr>
-          <m:t>=</m:t>
-        </m:r>
-        <m:r>
-          <m:rPr>
-            <m:sty m:val="p"/>
-          </m:rPr>
-          <m:t>:</m:t>
         </m:r>
         <m:r>
           <m:t>J</m:t>
@@ -1177,12 +1167,12 @@
         <w:pStyle w:val="BodyText"/>
       </w:pPr>
     </w:p>
-    <w:bookmarkStart w:id="30" w:name="exm:unnamed-chunk-2"/>
+    <w:bookmarkStart w:id="31" w:name="exm:ex1"/>
     <w:p>
       <w:pPr>
         <w:pStyle w:val="ExampleStyle"/>
       </w:pPr>
-      <w:bookmarkStart w:id="29" w:name="exm:unnamed-chunk-2"/>
+      <w:bookmarkStart w:id="29" w:name="exm:ex1"/>
       <w:bookmarkEnd w:id="29"/>
       <w:r>
         <w:rPr>
@@ -1259,7 +1249,11 @@
         </m:oMathParaPr>
         <m:oMath>
           <m:r>
-            <m:t>f</m:t>
+            <m:rPr>
+              <m:nor/>
+              <m:sty m:val="p"/>
+            </m:rPr>
+            <m:t>exp</m:t>
           </m:r>
           <m:d>
             <m:dPr>
@@ -1747,25 +1741,195 @@
         </m:r>
       </m:oMath>
     </w:p>
-    <w:bookmarkEnd w:id="30"/>
+    <w:p>
+      <w:pPr>
+        <w:pStyle w:val="ExampleStyle"/>
+      </w:pPr>
+      <w:r>
+        <w:t xml:space="preserve">We can quickly plot the graphs of</w:t>
+      </w:r>
+      <w:r>
+        <w:t xml:space="preserve"> </w:t>
+      </w:r>
+      <m:oMath>
+        <m:r>
+          <m:t>y</m:t>
+        </m:r>
+        <m:r>
+          <m:rPr>
+            <m:sty m:val="p"/>
+          </m:rPr>
+          <m:t>=</m:t>
+        </m:r>
+        <m:r>
+          <m:rPr>
+            <m:nor/>
+            <m:sty m:val="p"/>
+          </m:rPr>
+          <m:t>exp</m:t>
+        </m:r>
+        <m:d>
+          <m:dPr>
+            <m:begChr m:val="("/>
+            <m:endChr m:val=")"/>
+            <m:sepChr m:val=""/>
+            <m:grow/>
+          </m:dPr>
+          <m:e>
+            <m:r>
+              <m:t>x</m:t>
+            </m:r>
+          </m:e>
+        </m:d>
+      </m:oMath>
+      <w:r>
+        <w:t xml:space="preserve"> </w:t>
+      </w:r>
+      <w:r>
+        <w:t xml:space="preserve">(in red), and</w:t>
+      </w:r>
+      <w:r>
+        <w:t xml:space="preserve"> </w:t>
+      </w:r>
+      <m:oMath>
+        <m:r>
+          <m:t>y</m:t>
+        </m:r>
+        <m:r>
+          <m:rPr>
+            <m:sty m:val="p"/>
+          </m:rPr>
+          <m:t>=</m:t>
+        </m:r>
+        <m:r>
+          <m:rPr>
+            <m:nor/>
+            <m:sty m:val="p"/>
+          </m:rPr>
+          <m:t>log</m:t>
+        </m:r>
+        <m:d>
+          <m:dPr>
+            <m:begChr m:val="("/>
+            <m:endChr m:val=")"/>
+            <m:sepChr m:val=""/>
+            <m:grow/>
+          </m:dPr>
+          <m:e>
+            <m:r>
+              <m:t>x</m:t>
+            </m:r>
+          </m:e>
+        </m:d>
+      </m:oMath>
+      <w:r>
+        <w:t xml:space="preserve"> </w:t>
+      </w:r>
+      <w:r>
+        <w:t xml:space="preserve">(in blue) to visually see that Theorem</w:t>
+      </w:r>
+      <w:r>
+        <w:t xml:space="preserve"> </w:t>
+      </w:r>
+      <w:r>
+        <w:t xml:space="preserve">1.1</w:t>
+      </w:r>
+      <w:r>
+        <w:t xml:space="preserve"> </w:t>
+      </w:r>
+      <w:r>
+        <w:t xml:space="preserve">works. Also note that to plot the graph of an inverse function, we only need to reflect the graph of the original function through the line</w:t>
+      </w:r>
+      <w:r>
+        <w:t xml:space="preserve"> </w:t>
+      </w:r>
+      <m:oMath>
+        <m:r>
+          <m:t>y</m:t>
+        </m:r>
+        <m:r>
+          <m:rPr>
+            <m:sty m:val="p"/>
+          </m:rPr>
+          <m:t>=</m:t>
+        </m:r>
+        <m:r>
+          <m:t>x</m:t>
+        </m:r>
+      </m:oMath>
+      <w:r>
+        <w:t xml:space="preserve"> </w:t>
+      </w:r>
+      <w:r>
+        <w:t xml:space="preserve">(dashed green line).</w:t>
+      </w:r>
+    </w:p>
+    <w:p>
+      <w:pPr>
+        <w:pStyle w:val="ExampleStyle"/>
+      </w:pPr>
+      <w:r>
+        <w:drawing>
+          <wp:inline>
+            <wp:extent cx="5943600" cy="5943600"/>
+            <wp:effectExtent b="0" l="0" r="0" t="0"/>
+            <wp:docPr descr="" title="" id="1" name="Picture"/>
+            <a:graphic>
+              <a:graphicData uri="http://schemas.openxmlformats.org/drawingml/2006/picture">
+                <pic:pic>
+                  <pic:nvPicPr>
+                    <pic:cNvPr descr="./explog.png" id="0" name="Picture"/>
+                    <pic:cNvPicPr>
+                      <a:picLocks noChangeArrowheads="1" noChangeAspect="1"/>
+                    </pic:cNvPicPr>
+                  </pic:nvPicPr>
+                  <pic:blipFill>
+                    <a:blip r:embed="rId30"/>
+                    <a:stretch>
+                      <a:fillRect/>
+                    </a:stretch>
+                  </pic:blipFill>
+                  <pic:spPr bwMode="auto">
+                    <a:xfrm>
+                      <a:off x="0" y="0"/>
+                      <a:ext cx="5943600" cy="5943600"/>
+                    </a:xfrm>
+                    <a:prstGeom prst="rect">
+                      <a:avLst/>
+                    </a:prstGeom>
+                    <a:noFill/>
+                    <a:ln w="9525">
+                      <a:noFill/>
+                      <a:headEnd/>
+                      <a:tailEnd/>
+                    </a:ln>
+                  </pic:spPr>
+                </pic:pic>
+              </a:graphicData>
+            </a:graphic>
+          </wp:inline>
+        </w:drawing>
+      </w:r>
+    </w:p>
+    <w:bookmarkEnd w:id="31"/>
     <w:p>
       <w:pPr>
         <w:pStyle w:val="BodyText"/>
       </w:pPr>
       <w:r>
-        <w:t xml:space="preserve">This example actually turns out to be really useful if we’re dealing with sequences, as we can now prove the following — hugely general — result:</w:t>
-      </w:r>
-      <w:r>
-        <w:t xml:space="preserve"> </w:t>
-      </w:r>
-    </w:p>
-    <w:bookmarkStart w:id="32" w:name="prp:prop1"/>
+        <w:t xml:space="preserve">This example actually turns out to be really useful if we’re dealing with sequences, as we can now calculate another large class of sequence limits:</w:t>
+      </w:r>
+      <w:r>
+        <w:t xml:space="preserve"> </w:t>
+      </w:r>
+    </w:p>
+    <w:bookmarkStart w:id="33" w:name="prp:prop1"/>
     <w:p>
       <w:pPr>
         <w:pStyle w:val="TheoremStyleUpright"/>
       </w:pPr>
-      <w:bookmarkStart w:id="31" w:name="prp:prop1"/>
-      <w:bookmarkEnd w:id="31"/>
+      <w:bookmarkStart w:id="32" w:name="prp:prop1"/>
+      <w:bookmarkEnd w:id="32"/>
       <w:r>
         <w:rPr>
           <w:rStyle w:val="NameStyle"/>
@@ -2257,7 +2421,7 @@
         </m:oMath>
       </m:oMathPara>
     </w:p>
-    <w:bookmarkEnd w:id="32"/>
+    <w:bookmarkEnd w:id="33"/>
     <w:p>
       <w:pPr>
         <w:pStyle w:val="FirstParagraph"/>
@@ -2955,10 +3119,7 @@
         </m:r>
       </m:oMath>
       <w:r>
-        <w:t xml:space="preserve"> </w:t>
-      </w:r>
-      <w:r>
-        <w:t xml:space="preserve">since both</w:t>
+        <w:t xml:space="preserve">, we have that as both</w:t>
       </w:r>
       <w:r>
         <w:t xml:space="preserve"> </w:t>
@@ -2994,7 +3155,16 @@
         <w:t xml:space="preserve"> </w:t>
       </w:r>
       <w:r>
-        <w:t xml:space="preserve">are continuous,</w:t>
+        <w:t xml:space="preserve">are continuous (Example</w:t>
+      </w:r>
+      <w:r>
+        <w:t xml:space="preserve"> </w:t>
+      </w:r>
+      <w:r>
+        <w:t xml:space="preserve">1.1</w:t>
+      </w:r>
+      <w:r>
+        <w:t xml:space="preserve">),</w:t>
       </w:r>
     </w:p>
     <w:p>
@@ -3207,8 +3377,8 @@
         <w:t xml:space="preserve">□</w:t>
       </w:r>
     </w:p>
-    <w:bookmarkEnd w:id="33"/>
-    <w:bookmarkStart w:id="37" w:name="weierstrass-extremal-theorem"/>
+    <w:bookmarkEnd w:id="34"/>
+    <w:bookmarkStart w:id="38" w:name="weierstrass-extremal-theorem"/>
     <w:p>
       <w:pPr>
         <w:pStyle w:val="Heading2"/>
@@ -3222,7 +3392,7 @@
         <w:pStyle w:val="FirstParagraph"/>
       </w:pPr>
       <w:r>
-        <w:t xml:space="preserve">Much like the Intermediate Value Theorem, we can obtain some special continuity results when our functions are defined on compact (i.e. closed and bounded) intervals. This result is stated below:</w:t>
+        <w:t xml:space="preserve">Much like the Intermediate Value Theorem, we can obtain some special continuity results when our functions are defined on compact (i.e. closed and bounded) intervals. One of the main results from this week is stated below:</w:t>
       </w:r>
     </w:p>
     <w:p>
@@ -3234,8 +3404,8 @@
       <w:pPr>
         <w:pStyle w:val="BodyText"/>
       </w:pPr>
-      <w:bookmarkStart w:id="34" w:name="thm:thm2"/>
-      <w:bookmarkEnd w:id="34"/>
+      <w:bookmarkStart w:id="35" w:name="thm:thm2"/>
+      <w:bookmarkEnd w:id="35"/>
       <w:r>
         <w:rPr>
           <w:rStyle w:val="NameStyle"/>
@@ -3316,7 +3486,7 @@
         <w:rPr>
           <w:rStyle w:val="FootnoteReference"/>
         </w:rPr>
-        <w:footnoteReference w:id="35"/>
+        <w:footnoteReference w:id="36"/>
       </w:r>
       <w:r>
         <w:t xml:space="preserve"> </w:t>
@@ -3386,7 +3556,6 @@
           <w:ilvl w:val="0"/>
           <w:numId w:val="1004"/>
         </w:numPr>
-        <w:pStyle w:val="Compact"/>
       </w:pPr>
       <m:oMath>
         <m:r>
@@ -3402,7 +3571,7 @@
     </w:p>
     <w:p>
       <w:pPr>
-        <w:pStyle w:val="Compact"/>
+        <w:pStyle w:val="BodyText"/>
       </w:pPr>
       <m:oMathPara>
         <m:oMathParaPr>
@@ -3541,7 +3710,6 @@
           <w:ilvl w:val="0"/>
           <w:numId w:val="1004"/>
         </w:numPr>
-        <w:pStyle w:val="Compact"/>
       </w:pPr>
       <m:oMath>
         <m:r>
@@ -3557,7 +3725,7 @@
     </w:p>
     <w:p>
       <w:pPr>
-        <w:pStyle w:val="Compact"/>
+        <w:pStyle w:val="BodyText"/>
       </w:pPr>
       <m:oMathPara>
         <m:oMathParaPr>
@@ -3747,7 +3915,6 @@
           <w:ilvl w:val="0"/>
           <w:numId w:val="1000"/>
         </w:numPr>
-        <w:pStyle w:val="Compact"/>
       </w:pPr>
       <w:r>
         <w:t xml:space="preserve">This last point states that if</w:t>
@@ -3816,7 +3983,7 @@
     </w:p>
     <w:p>
       <w:pPr>
-        <w:pStyle w:val="Compact"/>
+        <w:pStyle w:val="BodyText"/>
       </w:pPr>
       <m:oMathPara>
         <m:oMathParaPr>
@@ -4109,7 +4276,6 @@
           <w:ilvl w:val="0"/>
           <w:numId w:val="1000"/>
         </w:numPr>
-        <w:pStyle w:val="Compact"/>
       </w:pPr>
       <w:r>
         <w:t xml:space="preserve">So in fact, what this theorem tells us is that for a function defined on a compact interval, we have some control on its growth, and we know that the function has a maximum and minimum value! This can be seen pictorally in Figure</w:t>
@@ -4144,7 +4310,7 @@
                     </pic:cNvPicPr>
                   </pic:nvPicPr>
                   <pic:blipFill>
-                    <a:blip r:embed="rId36"/>
+                    <a:blip r:embed="rId37"/>
                     <a:stretch>
                       <a:fillRect/>
                     </a:stretch>
@@ -4309,8 +4475,8 @@
         <w:t xml:space="preserve">achieves its maximum and minimum values.</w:t>
       </w:r>
     </w:p>
-    <w:bookmarkEnd w:id="37"/>
-    <w:bookmarkStart w:id="44" w:name="differentiation"/>
+    <w:bookmarkEnd w:id="38"/>
+    <w:bookmarkStart w:id="45" w:name="differentiation"/>
     <w:p>
       <w:pPr>
         <w:pStyle w:val="Heading2"/>
@@ -4332,13 +4498,13 @@
         <w:pStyle w:val="BodyText"/>
       </w:pPr>
     </w:p>
-    <w:bookmarkStart w:id="39" w:name="def:def2"/>
+    <w:bookmarkStart w:id="40" w:name="def:def2"/>
     <w:p>
       <w:pPr>
         <w:pStyle w:val="DefinitionStyle"/>
       </w:pPr>
-      <w:bookmarkStart w:id="38" w:name="def:def2"/>
-      <w:bookmarkEnd w:id="38"/>
+      <w:bookmarkStart w:id="39" w:name="def:def2"/>
+      <w:bookmarkEnd w:id="39"/>
       <w:r>
         <w:rPr>
           <w:rStyle w:val="NameStyle"/>
@@ -4656,7 +4822,7 @@
         <w:t xml:space="preserve">.</w:t>
       </w:r>
     </w:p>
-    <w:bookmarkEnd w:id="39"/>
+    <w:bookmarkEnd w:id="40"/>
     <w:p>
       <w:pPr>
         <w:pStyle w:val="BodyText"/>
@@ -4915,7 +5081,7 @@
         <w:rPr>
           <w:rStyle w:val="FootnoteReference"/>
         </w:rPr>
-        <w:footnoteReference w:id="40"/>
+        <w:footnoteReference w:id="41"/>
       </w:r>
     </w:p>
     <w:p>
@@ -5139,13 +5305,13 @@
         <w:t xml:space="preserve"> </w:t>
       </w:r>
     </w:p>
-    <w:bookmarkStart w:id="42" w:name="prp:prop2"/>
+    <w:bookmarkStart w:id="43" w:name="prp:prop2"/>
     <w:p>
       <w:pPr>
         <w:pStyle w:val="TheoremStyleUpright"/>
       </w:pPr>
-      <w:bookmarkStart w:id="41" w:name="prp:prop2"/>
-      <w:bookmarkEnd w:id="41"/>
+      <w:bookmarkStart w:id="42" w:name="prp:prop2"/>
+      <w:bookmarkEnd w:id="42"/>
       <w:r>
         <w:rPr>
           <w:rStyle w:val="NameStyle"/>
@@ -5225,7 +5391,7 @@
         <w:t xml:space="preserve">.</w:t>
       </w:r>
     </w:p>
-    <w:bookmarkEnd w:id="42"/>
+    <w:bookmarkEnd w:id="43"/>
     <w:p>
       <w:pPr>
         <w:pStyle w:val="BodyText"/>
@@ -5333,7 +5499,7 @@
       <w:r>
         <w:t xml:space="preserve"> </w:t>
       </w:r>
-      <w:hyperlink r:id="rId43">
+      <w:hyperlink r:id="rId44">
         <w:r>
           <w:rPr>
             <w:rStyle w:val="Hyperlink"/>
@@ -5345,9 +5511,9 @@
         <w:t xml:space="preserve">.</w:t>
       </w:r>
     </w:p>
-    <w:bookmarkEnd w:id="44"/>
     <w:bookmarkEnd w:id="45"/>
-    <w:bookmarkStart w:id="46" w:name="hints"/>
+    <w:bookmarkEnd w:id="46"/>
+    <w:bookmarkStart w:id="47" w:name="hints"/>
     <w:p>
       <w:pPr>
         <w:pStyle w:val="Heading1"/>
@@ -5514,7 +5680,7 @@
         <w:t xml:space="preserve">Have you learnt any good theorems involving maxima/minima of functions lately?</w:t>
       </w:r>
     </w:p>
-    <w:bookmarkEnd w:id="46"/>
+    <w:bookmarkEnd w:id="47"/>
     <w:sectPr>
       <w:pgSz w:h="15840" w:w="12240"/>
       <w:pgMar w:bottom="1440" w:footer="720" w:gutter="0" w:header="720" w:left="1440" w:right="1440" w:top="1440"/>
@@ -5683,7 +5849,7 @@
       </w:r>
     </w:p>
   </w:footnote>
-  <w:footnote w:id="35">
+  <w:footnote w:id="36">
     <w:p>
       <w:pPr>
         <w:pStyle w:val="FootnoteText"/>
@@ -5787,7 +5953,7 @@
       </w:r>
     </w:p>
   </w:footnote>
-  <w:footnote w:id="40">
+  <w:footnote w:id="41">
     <w:p>
       <w:pPr>
         <w:pStyle w:val="FootnoteText"/>
@@ -5804,7 +5970,7 @@
         <w:pStyle w:val="FootnoteText"/>
       </w:pPr>
       <w:r>
-        <w:t xml:space="preserve">There is nothing stopping us; however, defining</w:t>
+        <w:t xml:space="preserve">There is nothing stopping us; however, trying to define</w:t>
       </w:r>
       <w:r>
         <w:t xml:space="preserve"> </w:t>
@@ -5836,7 +6002,7 @@
         <w:t xml:space="preserve"> </w:t>
       </w:r>
       <w:r>
-        <w:t xml:space="preserve">at these points, e.g. we could search for</w:t>
+        <w:t xml:space="preserve">at these points, i.e. we could search for</w:t>
       </w:r>
     </w:p>
     <w:p>

</xml_diff>